<commit_message>
Ajout du diagramme de cas d'utilisation references #5
</commit_message>
<xml_diff>
--- a/iteration_1/ITERATION_1_FONCTIONNEL.docx
+++ b/iteration_1/ITERATION_1_FONCTIONNEL.docx
@@ -107,7 +107,7 @@
                         <a:effectLst/>
                         <a:extLst>
                           <a:ext uri="{C572A759-6A51-4108-AA02-DFA0A04FC94B}">
-                            <ma14:wrappingTextBoxFlag xmlns:ma14="http://schemas.microsoft.com/office/mac/drawingml/2011/main" xmlns:w="http://schemas.openxmlformats.org/wordprocessingml/2006/main" xmlns:w10="urn:schemas-microsoft-com:office:word" xmlns:v="urn:schemas-microsoft-com:vml" xmlns:o="urn:schemas-microsoft-com:office:office" xmlns:mv="urn:schemas-microsoft-com:mac:vml" xmlns:mo="http://schemas.microsoft.com/office/mac/office/2008/main" xmlns=""/>
+                            <ma14:wrappingTextBoxFlag xmlns="" xmlns:mo="http://schemas.microsoft.com/office/mac/office/2008/main" xmlns:mv="urn:schemas-microsoft-com:mac:vml" xmlns:o="urn:schemas-microsoft-com:office:office" xmlns:v="urn:schemas-microsoft-com:vml" xmlns:w10="urn:schemas-microsoft-com:office:word" xmlns:w="http://schemas.openxmlformats.org/wordprocessingml/2006/main" xmlns:ma14="http://schemas.microsoft.com/office/mac/drawingml/2011/main"/>
                           </a:ext>
                         </a:extLst>
                       </wps:spPr>
@@ -241,7 +241,7 @@
                         <a:effectLst/>
                         <a:extLst>
                           <a:ext uri="{C572A759-6A51-4108-AA02-DFA0A04FC94B}">
-                            <ma14:wrappingTextBoxFlag xmlns:ma14="http://schemas.microsoft.com/office/mac/drawingml/2011/main" xmlns:w="http://schemas.openxmlformats.org/wordprocessingml/2006/main" xmlns:w10="urn:schemas-microsoft-com:office:word" xmlns:v="urn:schemas-microsoft-com:vml" xmlns:o="urn:schemas-microsoft-com:office:office" xmlns:mv="urn:schemas-microsoft-com:mac:vml" xmlns:mo="http://schemas.microsoft.com/office/mac/office/2008/main" xmlns=""/>
+                            <ma14:wrappingTextBoxFlag xmlns="" xmlns:mo="http://schemas.microsoft.com/office/mac/office/2008/main" xmlns:mv="urn:schemas-microsoft-com:mac:vml" xmlns:o="urn:schemas-microsoft-com:office:office" xmlns:v="urn:schemas-microsoft-com:vml" xmlns:w10="urn:schemas-microsoft-com:office:word" xmlns:w="http://schemas.openxmlformats.org/wordprocessingml/2006/main" xmlns:ma14="http://schemas.microsoft.com/office/mac/drawingml/2011/main"/>
                           </a:ext>
                         </a:extLst>
                       </wps:spPr>
@@ -279,7 +279,7 @@
                                 <w:sz w:val="80"/>
                                 <w:szCs w:val="80"/>
                               </w:rPr>
-                              <w:t>Analyse</w:t>
+                              <w:t>Dossier</w:t>
                             </w:r>
                             <w:r>
                               <w:rPr>
@@ -315,7 +315,11 @@
           </mc:Choice>
           <mc:Fallback>
             <w:pict>
-              <v:shape w14:anchorId="3B3E0D24" id="Zone de texte 2" o:spid="_x0000_s1027" type="#_x0000_t202" style="position:absolute;margin-left:49.1pt;margin-top:91.25pt;width:309.5pt;height:114pt;z-index:251655680;visibility:visible;mso-wrap-style:square;mso-width-percent:0;mso-height-percent:0;mso-wrap-distance-left:9pt;mso-wrap-distance-top:0;mso-wrap-distance-right:9pt;mso-wrap-distance-bottom:0;mso-position-horizontal:absolute;mso-position-horizontal-relative:text;mso-position-vertical:absolute;mso-position-vertical-relative:text;mso-width-percent:0;mso-height-percent:0;mso-width-relative:margin;mso-height-relative:margin;v-text-anchor:top" o:gfxdata="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" filled="f" stroked="f">
+              <v:shapetype w14:anchorId="3B3E0D24" id="_x0000_t202" coordsize="21600,21600" o:spt="202" path="m,l,21600r21600,l21600,xe">
+                <v:stroke joinstyle="miter"/>
+                <v:path gradientshapeok="t" o:connecttype="rect"/>
+              </v:shapetype>
+              <v:shape id="Zone de texte 2" o:spid="_x0000_s1027" type="#_x0000_t202" style="position:absolute;margin-left:49.1pt;margin-top:91.25pt;width:309.5pt;height:114pt;z-index:251655680;visibility:visible;mso-wrap-style:square;mso-width-percent:0;mso-height-percent:0;mso-wrap-distance-left:9pt;mso-wrap-distance-top:0;mso-wrap-distance-right:9pt;mso-wrap-distance-bottom:0;mso-position-horizontal:absolute;mso-position-horizontal-relative:text;mso-position-vertical:absolute;mso-position-vertical-relative:text;mso-width-percent:0;mso-height-percent:0;mso-width-relative:margin;mso-height-relative:margin;v-text-anchor:top" o:gfxdata="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" filled="f" stroked="f">
                 <v:textbox>
                   <w:txbxContent>
                     <w:p>
@@ -336,7 +340,7 @@
                           <w:sz w:val="80"/>
                           <w:szCs w:val="80"/>
                         </w:rPr>
-                        <w:t>Analyse</w:t>
+                        <w:t>Dossier</w:t>
                       </w:r>
                       <w:r>
                         <w:rPr>
@@ -763,6 +767,12 @@
     </w:p>
     <w:sdt>
       <w:sdtPr>
+        <w:rPr>
+          <w:rFonts w:asciiTheme="minorHAnsi" w:eastAsiaTheme="minorEastAsia" w:hAnsiTheme="minorHAnsi" w:cstheme="minorBidi"/>
+          <w:color w:val="auto"/>
+          <w:sz w:val="24"/>
+          <w:szCs w:val="24"/>
+        </w:rPr>
         <w:id w:val="-1984919408"/>
         <w:docPartObj>
           <w:docPartGallery w:val="Table of Contents"/>
@@ -771,12 +781,8 @@
       </w:sdtPr>
       <w:sdtEndPr>
         <w:rPr>
-          <w:rFonts w:asciiTheme="minorHAnsi" w:eastAsiaTheme="minorEastAsia" w:hAnsiTheme="minorHAnsi" w:cstheme="minorBidi"/>
           <w:b/>
           <w:bCs/>
-          <w:color w:val="auto"/>
-          <w:sz w:val="24"/>
-          <w:szCs w:val="24"/>
         </w:rPr>
       </w:sdtEndPr>
       <w:sdtContent>
@@ -789,16 +795,31 @@
           </w:r>
         </w:p>
         <w:p>
-          <w:fldSimple w:instr=" TOC \o &quot;1-3&quot; \h \z \u ">
-            <w:r>
-              <w:rPr>
-                <w:b/>
-                <w:bCs/>
-                <w:noProof/>
-              </w:rPr>
-              <w:t>Aucune entrée de table des matières n'a été trouvée.</w:t>
-            </w:r>
-          </w:fldSimple>
+          <w:r>
+            <w:fldChar w:fldCharType="begin"/>
+          </w:r>
+          <w:r>
+            <w:instrText xml:space="preserve"> TOC \o "1-3" \h \z \u </w:instrText>
+          </w:r>
+          <w:r>
+            <w:fldChar w:fldCharType="separate"/>
+          </w:r>
+          <w:r>
+            <w:rPr>
+              <w:b/>
+              <w:bCs/>
+              <w:noProof/>
+            </w:rPr>
+            <w:t>Aucune entrée de table des matières n'a été trouvée.</w:t>
+          </w:r>
+          <w:r>
+            <w:rPr>
+              <w:b/>
+              <w:bCs/>
+              <w:noProof/>
+            </w:rPr>
+            <w:fldChar w:fldCharType="end"/>
+          </w:r>
         </w:p>
       </w:sdtContent>
     </w:sdt>
@@ -825,17 +846,62 @@
       <w:r>
         <w:t>Diagramme de cas d’utilisation</w:t>
       </w:r>
+      <w:bookmarkStart w:id="0" w:name="_GoBack"/>
+      <w:bookmarkEnd w:id="0"/>
     </w:p>
     <w:p/>
     <w:p/>
-    <w:p>
-      <w:bookmarkStart w:id="0" w:name="_GoBack"/>
-      <w:bookmarkEnd w:id="0"/>
-    </w:p>
+    <w:p/>
     <w:p>
       <w:pPr>
         <w:ind w:left="708"/>
       </w:pPr>
+      <w:r>
+        <w:rPr>
+          <w:noProof/>
+        </w:rPr>
+        <w:drawing>
+          <wp:inline distT="0" distB="0" distL="0" distR="0">
+            <wp:extent cx="6610350" cy="4962525"/>
+            <wp:effectExtent l="0" t="0" r="0" b="9525"/>
+            <wp:docPr id="3" name="Image 3"/>
+            <wp:cNvGraphicFramePr>
+              <a:graphicFrameLocks xmlns:a="http://schemas.openxmlformats.org/drawingml/2006/main" noChangeAspect="1"/>
+            </wp:cNvGraphicFramePr>
+            <a:graphic xmlns:a="http://schemas.openxmlformats.org/drawingml/2006/main">
+              <a:graphicData uri="http://schemas.openxmlformats.org/drawingml/2006/picture">
+                <pic:pic xmlns:pic="http://schemas.openxmlformats.org/drawingml/2006/picture">
+                  <pic:nvPicPr>
+                    <pic:cNvPr id="3" name="use_case.png"/>
+                    <pic:cNvPicPr/>
+                  </pic:nvPicPr>
+                  <pic:blipFill>
+                    <a:blip r:embed="rId10">
+                      <a:extLst>
+                        <a:ext uri="{28A0092B-C50C-407E-A947-70E740481C1C}">
+                          <a14:useLocalDpi xmlns:a14="http://schemas.microsoft.com/office/drawing/2010/main" val="0"/>
+                        </a:ext>
+                      </a:extLst>
+                    </a:blip>
+                    <a:stretch>
+                      <a:fillRect/>
+                    </a:stretch>
+                  </pic:blipFill>
+                  <pic:spPr>
+                    <a:xfrm>
+                      <a:off x="0" y="0"/>
+                      <a:ext cx="6610350" cy="4962525"/>
+                    </a:xfrm>
+                    <a:prstGeom prst="rect">
+                      <a:avLst/>
+                    </a:prstGeom>
+                  </pic:spPr>
+                </pic:pic>
+              </a:graphicData>
+            </a:graphic>
+          </wp:inline>
+        </w:drawing>
+      </w:r>
     </w:p>
     <w:sectPr>
       <w:pgSz w:w="11901" w:h="16817"/>
@@ -1940,7 +2006,7 @@
 </file>
 
 <file path=customXml/itemProps2.xml><?xml version="1.0" encoding="utf-8"?>
-<ds:datastoreItem xmlns:ds="http://schemas.openxmlformats.org/officeDocument/2006/customXml" ds:itemID="{5128E964-9911-4154-AE43-6B6B38A25B3C}">
+<ds:datastoreItem xmlns:ds="http://schemas.openxmlformats.org/officeDocument/2006/customXml" ds:itemID="{EAC51A39-CE87-4C07-B667-61634F6E6128}">
   <ds:schemaRefs>
     <ds:schemaRef ds:uri="http://schemas.openxmlformats.org/officeDocument/2006/bibliography"/>
   </ds:schemaRefs>

</xml_diff>

<commit_message>
Ajout diagramme de cas d'utilisation references #5 closes #5
</commit_message>
<xml_diff>
--- a/iteration_1/ITERATION_1_FONCTIONNEL.docx
+++ b/iteration_1/ITERATION_1_FONCTIONNEL.docx
@@ -107,7 +107,7 @@
                         <a:effectLst/>
                         <a:extLst>
                           <a:ext uri="{C572A759-6A51-4108-AA02-DFA0A04FC94B}">
-                            <ma14:wrappingTextBoxFlag xmlns="" xmlns:mo="http://schemas.microsoft.com/office/mac/office/2008/main" xmlns:mv="urn:schemas-microsoft-com:mac:vml" xmlns:o="urn:schemas-microsoft-com:office:office" xmlns:v="urn:schemas-microsoft-com:vml" xmlns:w10="urn:schemas-microsoft-com:office:word" xmlns:w="http://schemas.openxmlformats.org/wordprocessingml/2006/main" xmlns:ma14="http://schemas.microsoft.com/office/mac/drawingml/2011/main"/>
+                            <ma14:wrappingTextBoxFlag xmlns:ma14="http://schemas.microsoft.com/office/mac/drawingml/2011/main" xmlns:w="http://schemas.openxmlformats.org/wordprocessingml/2006/main" xmlns:w10="urn:schemas-microsoft-com:office:word" xmlns:v="urn:schemas-microsoft-com:vml" xmlns:o="urn:schemas-microsoft-com:office:office" xmlns:mv="urn:schemas-microsoft-com:mac:vml" xmlns:mo="http://schemas.microsoft.com/office/mac/office/2008/main" xmlns=""/>
                           </a:ext>
                         </a:extLst>
                       </wps:spPr>
@@ -241,7 +241,7 @@
                         <a:effectLst/>
                         <a:extLst>
                           <a:ext uri="{C572A759-6A51-4108-AA02-DFA0A04FC94B}">
-                            <ma14:wrappingTextBoxFlag xmlns="" xmlns:mo="http://schemas.microsoft.com/office/mac/office/2008/main" xmlns:mv="urn:schemas-microsoft-com:mac:vml" xmlns:o="urn:schemas-microsoft-com:office:office" xmlns:v="urn:schemas-microsoft-com:vml" xmlns:w10="urn:schemas-microsoft-com:office:word" xmlns:w="http://schemas.openxmlformats.org/wordprocessingml/2006/main" xmlns:ma14="http://schemas.microsoft.com/office/mac/drawingml/2011/main"/>
+                            <ma14:wrappingTextBoxFlag xmlns:ma14="http://schemas.microsoft.com/office/mac/drawingml/2011/main" xmlns:w="http://schemas.openxmlformats.org/wordprocessingml/2006/main" xmlns:w10="urn:schemas-microsoft-com:office:word" xmlns:v="urn:schemas-microsoft-com:vml" xmlns:o="urn:schemas-microsoft-com:office:office" xmlns:mv="urn:schemas-microsoft-com:mac:vml" xmlns:mo="http://schemas.microsoft.com/office/mac/office/2008/main" xmlns=""/>
                           </a:ext>
                         </a:extLst>
                       </wps:spPr>
@@ -795,31 +795,16 @@
           </w:r>
         </w:p>
         <w:p>
-          <w:r>
-            <w:fldChar w:fldCharType="begin"/>
-          </w:r>
-          <w:r>
-            <w:instrText xml:space="preserve"> TOC \o "1-3" \h \z \u </w:instrText>
-          </w:r>
-          <w:r>
-            <w:fldChar w:fldCharType="separate"/>
-          </w:r>
-          <w:r>
-            <w:rPr>
-              <w:b/>
-              <w:bCs/>
-              <w:noProof/>
-            </w:rPr>
-            <w:t>Aucune entrée de table des matières n'a été trouvée.</w:t>
-          </w:r>
-          <w:r>
-            <w:rPr>
-              <w:b/>
-              <w:bCs/>
-              <w:noProof/>
-            </w:rPr>
-            <w:fldChar w:fldCharType="end"/>
-          </w:r>
+          <w:fldSimple w:instr=" TOC \o &quot;1-3&quot; \h \z \u ">
+            <w:r>
+              <w:rPr>
+                <w:b/>
+                <w:bCs/>
+                <w:noProof/>
+              </w:rPr>
+              <w:t>Aucune entrée de table des matières n'a été trouvée.</w:t>
+            </w:r>
+          </w:fldSimple>
         </w:p>
       </w:sdtContent>
     </w:sdt>
@@ -827,6 +812,10 @@
       <w:r>
         <w:br w:type="page"/>
       </w:r>
+    </w:p>
+    <w:p>
+      <w:bookmarkStart w:id="0" w:name="_GoBack"/>
+      <w:bookmarkEnd w:id="0"/>
     </w:p>
     <w:p>
       <w:pPr>
@@ -846,8 +835,6 @@
       <w:r>
         <w:t>Diagramme de cas d’utilisation</w:t>
       </w:r>
-      <w:bookmarkStart w:id="0" w:name="_GoBack"/>
-      <w:bookmarkEnd w:id="0"/>
     </w:p>
     <w:p/>
     <w:p/>
@@ -2006,7 +1993,7 @@
 </file>
 
 <file path=customXml/itemProps2.xml><?xml version="1.0" encoding="utf-8"?>
-<ds:datastoreItem xmlns:ds="http://schemas.openxmlformats.org/officeDocument/2006/customXml" ds:itemID="{EAC51A39-CE87-4C07-B667-61634F6E6128}">
+<ds:datastoreItem xmlns:ds="http://schemas.openxmlformats.org/officeDocument/2006/customXml" ds:itemID="{26DB1764-8E88-484E-BFDA-7C115A8DB1E3}">
   <ds:schemaRefs>
     <ds:schemaRef ds:uri="http://schemas.openxmlformats.org/officeDocument/2006/bibliography"/>
   </ds:schemaRefs>

</xml_diff>

<commit_message>
ajout de l'arborescence au dossier
</commit_message>
<xml_diff>
--- a/iteration_1/ITERATION_1_FONCTIONNEL.docx
+++ b/iteration_1/ITERATION_1_FONCTIONNEL.docx
@@ -107,7 +107,7 @@
                         <a:effectLst/>
                         <a:extLst>
                           <a:ext uri="{C572A759-6A51-4108-AA02-DFA0A04FC94B}">
-                            <ma14:wrappingTextBoxFlag xmlns:ma14="http://schemas.microsoft.com/office/mac/drawingml/2011/main" xmlns:w="http://schemas.openxmlformats.org/wordprocessingml/2006/main" xmlns:w10="urn:schemas-microsoft-com:office:word" xmlns:v="urn:schemas-microsoft-com:vml" xmlns:o="urn:schemas-microsoft-com:office:office" xmlns:mv="urn:schemas-microsoft-com:mac:vml" xmlns:mo="http://schemas.microsoft.com/office/mac/office/2008/main" xmlns=""/>
+                            <ma14:wrappingTextBoxFlag xmlns="" xmlns:mo="http://schemas.microsoft.com/office/mac/office/2008/main" xmlns:mv="urn:schemas-microsoft-com:mac:vml" xmlns:o="urn:schemas-microsoft-com:office:office" xmlns:v="urn:schemas-microsoft-com:vml" xmlns:w10="urn:schemas-microsoft-com:office:word" xmlns:w="http://schemas.openxmlformats.org/wordprocessingml/2006/main" xmlns:ma14="http://schemas.microsoft.com/office/mac/drawingml/2011/main"/>
                           </a:ext>
                         </a:extLst>
                       </wps:spPr>
@@ -241,7 +241,7 @@
                         <a:effectLst/>
                         <a:extLst>
                           <a:ext uri="{C572A759-6A51-4108-AA02-DFA0A04FC94B}">
-                            <ma14:wrappingTextBoxFlag xmlns:ma14="http://schemas.microsoft.com/office/mac/drawingml/2011/main" xmlns:w="http://schemas.openxmlformats.org/wordprocessingml/2006/main" xmlns:w10="urn:schemas-microsoft-com:office:word" xmlns:v="urn:schemas-microsoft-com:vml" xmlns:o="urn:schemas-microsoft-com:office:office" xmlns:mv="urn:schemas-microsoft-com:mac:vml" xmlns:mo="http://schemas.microsoft.com/office/mac/office/2008/main" xmlns=""/>
+                            <ma14:wrappingTextBoxFlag xmlns="" xmlns:mo="http://schemas.microsoft.com/office/mac/office/2008/main" xmlns:mv="urn:schemas-microsoft-com:mac:vml" xmlns:o="urn:schemas-microsoft-com:office:office" xmlns:v="urn:schemas-microsoft-com:vml" xmlns:w10="urn:schemas-microsoft-com:office:word" xmlns:w="http://schemas.openxmlformats.org/wordprocessingml/2006/main" xmlns:ma14="http://schemas.microsoft.com/office/mac/drawingml/2011/main"/>
                           </a:ext>
                         </a:extLst>
                       </wps:spPr>
@@ -795,16 +795,31 @@
           </w:r>
         </w:p>
         <w:p>
-          <w:fldSimple w:instr=" TOC \o &quot;1-3&quot; \h \z \u ">
-            <w:r>
-              <w:rPr>
-                <w:b/>
-                <w:bCs/>
-                <w:noProof/>
-              </w:rPr>
-              <w:t>Aucune entrée de table des matières n'a été trouvée.</w:t>
-            </w:r>
-          </w:fldSimple>
+          <w:r>
+            <w:fldChar w:fldCharType="begin"/>
+          </w:r>
+          <w:r>
+            <w:instrText xml:space="preserve"> TOC \o "1-3" \h \z \u </w:instrText>
+          </w:r>
+          <w:r>
+            <w:fldChar w:fldCharType="separate"/>
+          </w:r>
+          <w:r>
+            <w:rPr>
+              <w:b/>
+              <w:bCs/>
+              <w:noProof/>
+            </w:rPr>
+            <w:t>Aucune entrée de table des matières n'a été trouvée.</w:t>
+          </w:r>
+          <w:r>
+            <w:rPr>
+              <w:b/>
+              <w:bCs/>
+              <w:noProof/>
+            </w:rPr>
+            <w:fldChar w:fldCharType="end"/>
+          </w:r>
         </w:p>
       </w:sdtContent>
     </w:sdt>
@@ -813,10 +828,7 @@
         <w:br w:type="page"/>
       </w:r>
     </w:p>
-    <w:p>
-      <w:bookmarkStart w:id="0" w:name="_GoBack"/>
-      <w:bookmarkEnd w:id="0"/>
-    </w:p>
+    <w:p/>
     <w:p>
       <w:pPr>
         <w:tabs>
@@ -836,21 +848,24 @@
         <w:t>Diagramme de cas d’utilisation</w:t>
       </w:r>
     </w:p>
-    <w:p/>
-    <w:p/>
-    <w:p/>
-    <w:p>
-      <w:pPr>
-        <w:ind w:left="708"/>
-      </w:pPr>
+    <w:p>
+      <w:bookmarkStart w:id="0" w:name="_GoBack"/>
       <w:r>
         <w:rPr>
           <w:noProof/>
         </w:rPr>
         <w:drawing>
-          <wp:inline distT="0" distB="0" distL="0" distR="0">
-            <wp:extent cx="6610350" cy="4962525"/>
-            <wp:effectExtent l="0" t="0" r="0" b="9525"/>
+          <wp:anchor distT="0" distB="0" distL="114300" distR="114300" simplePos="0" relativeHeight="251660800" behindDoc="1" locked="0" layoutInCell="1" allowOverlap="1" wp14:anchorId="02DCEA2A" wp14:editId="700FF797">
+            <wp:simplePos x="0" y="0"/>
+            <wp:positionH relativeFrom="column">
+              <wp:posOffset>540385</wp:posOffset>
+            </wp:positionH>
+            <wp:positionV relativeFrom="paragraph">
+              <wp:posOffset>10161</wp:posOffset>
+            </wp:positionV>
+            <wp:extent cx="6187440" cy="4645038"/>
+            <wp:effectExtent l="0" t="0" r="3810" b="3175"/>
+            <wp:wrapNone/>
             <wp:docPr id="3" name="Image 3"/>
             <wp:cNvGraphicFramePr>
               <a:graphicFrameLocks xmlns:a="http://schemas.openxmlformats.org/drawingml/2006/main" noChangeAspect="1"/>
@@ -877,7 +892,7 @@
                   <pic:spPr>
                     <a:xfrm>
                       <a:off x="0" y="0"/>
-                      <a:ext cx="6610350" cy="4962525"/>
+                      <a:ext cx="6188158" cy="4645577"/>
                     </a:xfrm>
                     <a:prstGeom prst="rect">
                       <a:avLst/>
@@ -886,10 +901,204 @@
                 </pic:pic>
               </a:graphicData>
             </a:graphic>
-          </wp:inline>
+            <wp14:sizeRelH relativeFrom="page">
+              <wp14:pctWidth>0</wp14:pctWidth>
+            </wp14:sizeRelH>
+            <wp14:sizeRelV relativeFrom="page">
+              <wp14:pctHeight>0</wp14:pctHeight>
+            </wp14:sizeRelV>
+          </wp:anchor>
         </w:drawing>
       </w:r>
-    </w:p>
+      <w:bookmarkEnd w:id="0"/>
+    </w:p>
+    <w:p/>
+    <w:p/>
+    <w:p>
+      <w:pPr>
+        <w:ind w:left="708"/>
+      </w:pPr>
+    </w:p>
+    <w:p>
+      <w:pPr>
+        <w:ind w:left="708"/>
+      </w:pPr>
+    </w:p>
+    <w:p>
+      <w:pPr>
+        <w:ind w:left="708"/>
+      </w:pPr>
+    </w:p>
+    <w:p>
+      <w:pPr>
+        <w:ind w:left="708"/>
+      </w:pPr>
+    </w:p>
+    <w:p>
+      <w:pPr>
+        <w:ind w:left="708"/>
+      </w:pPr>
+    </w:p>
+    <w:p>
+      <w:pPr>
+        <w:ind w:left="708"/>
+      </w:pPr>
+    </w:p>
+    <w:p>
+      <w:pPr>
+        <w:ind w:left="708"/>
+      </w:pPr>
+    </w:p>
+    <w:p>
+      <w:pPr>
+        <w:ind w:left="708"/>
+      </w:pPr>
+    </w:p>
+    <w:p>
+      <w:pPr>
+        <w:ind w:left="708"/>
+      </w:pPr>
+    </w:p>
+    <w:p>
+      <w:pPr>
+        <w:ind w:left="708"/>
+      </w:pPr>
+    </w:p>
+    <w:p>
+      <w:pPr>
+        <w:ind w:left="708"/>
+      </w:pPr>
+    </w:p>
+    <w:p>
+      <w:pPr>
+        <w:ind w:left="708"/>
+      </w:pPr>
+    </w:p>
+    <w:p>
+      <w:pPr>
+        <w:ind w:left="708"/>
+      </w:pPr>
+    </w:p>
+    <w:p>
+      <w:pPr>
+        <w:ind w:left="708"/>
+      </w:pPr>
+    </w:p>
+    <w:p>
+      <w:pPr>
+        <w:ind w:left="708"/>
+      </w:pPr>
+    </w:p>
+    <w:p>
+      <w:pPr>
+        <w:ind w:left="708"/>
+      </w:pPr>
+    </w:p>
+    <w:p>
+      <w:pPr>
+        <w:ind w:left="708"/>
+      </w:pPr>
+    </w:p>
+    <w:p>
+      <w:pPr>
+        <w:ind w:left="708"/>
+      </w:pPr>
+    </w:p>
+    <w:p>
+      <w:pPr>
+        <w:ind w:left="708"/>
+      </w:pPr>
+    </w:p>
+    <w:p>
+      <w:pPr>
+        <w:ind w:left="708"/>
+      </w:pPr>
+    </w:p>
+    <w:p>
+      <w:pPr>
+        <w:ind w:left="708"/>
+      </w:pPr>
+    </w:p>
+    <w:p>
+      <w:pPr>
+        <w:ind w:left="708"/>
+      </w:pPr>
+    </w:p>
+    <w:p>
+      <w:pPr>
+        <w:ind w:left="708"/>
+      </w:pPr>
+    </w:p>
+    <w:p/>
+    <w:p>
+      <w:pPr>
+        <w:pStyle w:val="Titre1"/>
+        <w:numPr>
+          <w:ilvl w:val="0"/>
+          <w:numId w:val="2"/>
+        </w:numPr>
+      </w:pPr>
+      <w:r>
+        <w:t>Arborescence du site web</w:t>
+      </w:r>
+    </w:p>
+    <w:p>
+      <w:r>
+        <w:rPr>
+          <w:noProof/>
+        </w:rPr>
+        <w:drawing>
+          <wp:anchor distT="0" distB="0" distL="114300" distR="114300" simplePos="0" relativeHeight="251661824" behindDoc="1" locked="0" layoutInCell="1" allowOverlap="1">
+            <wp:simplePos x="0" y="0"/>
+            <wp:positionH relativeFrom="margin">
+              <wp:align>center</wp:align>
+            </wp:positionH>
+            <wp:positionV relativeFrom="paragraph">
+              <wp:posOffset>35560</wp:posOffset>
+            </wp:positionV>
+            <wp:extent cx="5217021" cy="4099560"/>
+            <wp:effectExtent l="0" t="0" r="3175" b="0"/>
+            <wp:wrapNone/>
+            <wp:docPr id="5" name="Image 5"/>
+            <wp:cNvGraphicFramePr>
+              <a:graphicFrameLocks xmlns:a="http://schemas.openxmlformats.org/drawingml/2006/main" noChangeAspect="1"/>
+            </wp:cNvGraphicFramePr>
+            <a:graphic xmlns:a="http://schemas.openxmlformats.org/drawingml/2006/main">
+              <a:graphicData uri="http://schemas.openxmlformats.org/drawingml/2006/picture">
+                <pic:pic xmlns:pic="http://schemas.openxmlformats.org/drawingml/2006/picture">
+                  <pic:nvPicPr>
+                    <pic:cNvPr id="5" name="Arborescence.PNG"/>
+                    <pic:cNvPicPr/>
+                  </pic:nvPicPr>
+                  <pic:blipFill>
+                    <a:blip r:embed="rId11">
+                      <a:extLst>
+                        <a:ext uri="{28A0092B-C50C-407E-A947-70E740481C1C}">
+                          <a14:useLocalDpi xmlns:a14="http://schemas.microsoft.com/office/drawing/2010/main" val="0"/>
+                        </a:ext>
+                      </a:extLst>
+                    </a:blip>
+                    <a:stretch>
+                      <a:fillRect/>
+                    </a:stretch>
+                  </pic:blipFill>
+                  <pic:spPr>
+                    <a:xfrm>
+                      <a:off x="0" y="0"/>
+                      <a:ext cx="5217021" cy="4099560"/>
+                    </a:xfrm>
+                    <a:prstGeom prst="rect">
+                      <a:avLst/>
+                    </a:prstGeom>
+                  </pic:spPr>
+                </pic:pic>
+              </a:graphicData>
+            </a:graphic>
+          </wp:anchor>
+        </w:drawing>
+      </w:r>
+    </w:p>
+    <w:p/>
     <w:sectPr>
       <w:pgSz w:w="11901" w:h="16817"/>
       <w:pgMar w:top="159" w:right="198" w:bottom="278" w:left="181" w:header="227" w:footer="284" w:gutter="0"/>
@@ -1993,7 +2202,7 @@
 </file>
 
 <file path=customXml/itemProps2.xml><?xml version="1.0" encoding="utf-8"?>
-<ds:datastoreItem xmlns:ds="http://schemas.openxmlformats.org/officeDocument/2006/customXml" ds:itemID="{26DB1764-8E88-484E-BFDA-7C115A8DB1E3}">
+<ds:datastoreItem xmlns:ds="http://schemas.openxmlformats.org/officeDocument/2006/customXml" ds:itemID="{1AAF939D-DC7F-4333-8575-BF3B7E988430}">
   <ds:schemaRefs>
     <ds:schemaRef ds:uri="http://schemas.openxmlformats.org/officeDocument/2006/bibliography"/>
   </ds:schemaRefs>

</xml_diff>

<commit_message>
ajout d'un cas d'utilisation references #5
</commit_message>
<xml_diff>
--- a/iteration_1/ITERATION_1_FONCTIONNEL.docx
+++ b/iteration_1/ITERATION_1_FONCTIONNEL.docx
@@ -107,7 +107,7 @@
                         <a:effectLst/>
                         <a:extLst>
                           <a:ext uri="{C572A759-6A51-4108-AA02-DFA0A04FC94B}">
-                            <ma14:wrappingTextBoxFlag xmlns="" xmlns:mo="http://schemas.microsoft.com/office/mac/office/2008/main" xmlns:mv="urn:schemas-microsoft-com:mac:vml" xmlns:o="urn:schemas-microsoft-com:office:office" xmlns:v="urn:schemas-microsoft-com:vml" xmlns:w10="urn:schemas-microsoft-com:office:word" xmlns:w="http://schemas.openxmlformats.org/wordprocessingml/2006/main" xmlns:ma14="http://schemas.microsoft.com/office/mac/drawingml/2011/main"/>
+                            <ma14:wrappingTextBoxFlag xmlns:ma14="http://schemas.microsoft.com/office/mac/drawingml/2011/main" xmlns:w="http://schemas.openxmlformats.org/wordprocessingml/2006/main" xmlns:w10="urn:schemas-microsoft-com:office:word" xmlns:v="urn:schemas-microsoft-com:vml" xmlns:o="urn:schemas-microsoft-com:office:office" xmlns:mv="urn:schemas-microsoft-com:mac:vml" xmlns:mo="http://schemas.microsoft.com/office/mac/office/2008/main" xmlns=""/>
                           </a:ext>
                         </a:extLst>
                       </wps:spPr>
@@ -241,7 +241,7 @@
                         <a:effectLst/>
                         <a:extLst>
                           <a:ext uri="{C572A759-6A51-4108-AA02-DFA0A04FC94B}">
-                            <ma14:wrappingTextBoxFlag xmlns="" xmlns:mo="http://schemas.microsoft.com/office/mac/office/2008/main" xmlns:mv="urn:schemas-microsoft-com:mac:vml" xmlns:o="urn:schemas-microsoft-com:office:office" xmlns:v="urn:schemas-microsoft-com:vml" xmlns:w10="urn:schemas-microsoft-com:office:word" xmlns:w="http://schemas.openxmlformats.org/wordprocessingml/2006/main" xmlns:ma14="http://schemas.microsoft.com/office/mac/drawingml/2011/main"/>
+                            <ma14:wrappingTextBoxFlag xmlns:ma14="http://schemas.microsoft.com/office/mac/drawingml/2011/main" xmlns:w="http://schemas.openxmlformats.org/wordprocessingml/2006/main" xmlns:w10="urn:schemas-microsoft-com:office:word" xmlns:v="urn:schemas-microsoft-com:vml" xmlns:o="urn:schemas-microsoft-com:office:office" xmlns:mv="urn:schemas-microsoft-com:mac:vml" xmlns:mo="http://schemas.microsoft.com/office/mac/office/2008/main" xmlns=""/>
                           </a:ext>
                         </a:extLst>
                       </wps:spPr>
@@ -795,31 +795,16 @@
           </w:r>
         </w:p>
         <w:p>
-          <w:r>
-            <w:fldChar w:fldCharType="begin"/>
-          </w:r>
-          <w:r>
-            <w:instrText xml:space="preserve"> TOC \o "1-3" \h \z \u </w:instrText>
-          </w:r>
-          <w:r>
-            <w:fldChar w:fldCharType="separate"/>
-          </w:r>
-          <w:r>
-            <w:rPr>
-              <w:b/>
-              <w:bCs/>
-              <w:noProof/>
-            </w:rPr>
-            <w:t>Aucune entrée de table des matières n'a été trouvée.</w:t>
-          </w:r>
-          <w:r>
-            <w:rPr>
-              <w:b/>
-              <w:bCs/>
-              <w:noProof/>
-            </w:rPr>
-            <w:fldChar w:fldCharType="end"/>
-          </w:r>
+          <w:fldSimple w:instr=" TOC \o &quot;1-3&quot; \h \z \u ">
+            <w:r>
+              <w:rPr>
+                <w:b/>
+                <w:bCs/>
+                <w:noProof/>
+              </w:rPr>
+              <w:t>Aucune entrée de table des matières n'a été trouvée.</w:t>
+            </w:r>
+          </w:fldSimple>
         </w:p>
       </w:sdtContent>
     </w:sdt>
@@ -849,24 +834,15 @@
       </w:r>
     </w:p>
     <w:p>
-      <w:bookmarkStart w:id="0" w:name="_GoBack"/>
       <w:r>
         <w:rPr>
           <w:noProof/>
         </w:rPr>
         <w:drawing>
-          <wp:anchor distT="0" distB="0" distL="114300" distR="114300" simplePos="0" relativeHeight="251660800" behindDoc="1" locked="0" layoutInCell="1" allowOverlap="1" wp14:anchorId="02DCEA2A" wp14:editId="700FF797">
-            <wp:simplePos x="0" y="0"/>
-            <wp:positionH relativeFrom="column">
-              <wp:posOffset>540385</wp:posOffset>
-            </wp:positionH>
-            <wp:positionV relativeFrom="paragraph">
-              <wp:posOffset>10161</wp:posOffset>
-            </wp:positionV>
-            <wp:extent cx="6187440" cy="4645038"/>
-            <wp:effectExtent l="0" t="0" r="3810" b="3175"/>
-            <wp:wrapNone/>
-            <wp:docPr id="3" name="Image 3"/>
+          <wp:inline distT="0" distB="0" distL="0" distR="0">
+            <wp:extent cx="6610350" cy="4962525"/>
+            <wp:effectExtent l="0" t="0" r="0" b="9525"/>
+            <wp:docPr id="7" name="Image 7"/>
             <wp:cNvGraphicFramePr>
               <a:graphicFrameLocks xmlns:a="http://schemas.openxmlformats.org/drawingml/2006/main" noChangeAspect="1"/>
             </wp:cNvGraphicFramePr>
@@ -874,7 +850,7 @@
               <a:graphicData uri="http://schemas.openxmlformats.org/drawingml/2006/picture">
                 <pic:pic xmlns:pic="http://schemas.openxmlformats.org/drawingml/2006/picture">
                   <pic:nvPicPr>
-                    <pic:cNvPr id="3" name="use_case.png"/>
+                    <pic:cNvPr id="7" name="use_case.png"/>
                     <pic:cNvPicPr/>
                   </pic:nvPicPr>
                   <pic:blipFill>
@@ -892,7 +868,7 @@
                   <pic:spPr>
                     <a:xfrm>
                       <a:off x="0" y="0"/>
-                      <a:ext cx="6188158" cy="4645577"/>
+                      <a:ext cx="6610350" cy="4962525"/>
                     </a:xfrm>
                     <a:prstGeom prst="rect">
                       <a:avLst/>
@@ -901,133 +877,13 @@
                 </pic:pic>
               </a:graphicData>
             </a:graphic>
-            <wp14:sizeRelH relativeFrom="page">
-              <wp14:pctWidth>0</wp14:pctWidth>
-            </wp14:sizeRelH>
-            <wp14:sizeRelV relativeFrom="page">
-              <wp14:pctHeight>0</wp14:pctHeight>
-            </wp14:sizeRelV>
-          </wp:anchor>
+          </wp:inline>
         </w:drawing>
       </w:r>
+    </w:p>
+    <w:p>
+      <w:bookmarkStart w:id="0" w:name="_GoBack"/>
       <w:bookmarkEnd w:id="0"/>
-    </w:p>
-    <w:p/>
-    <w:p/>
-    <w:p>
-      <w:pPr>
-        <w:ind w:left="708"/>
-      </w:pPr>
-    </w:p>
-    <w:p>
-      <w:pPr>
-        <w:ind w:left="708"/>
-      </w:pPr>
-    </w:p>
-    <w:p>
-      <w:pPr>
-        <w:ind w:left="708"/>
-      </w:pPr>
-    </w:p>
-    <w:p>
-      <w:pPr>
-        <w:ind w:left="708"/>
-      </w:pPr>
-    </w:p>
-    <w:p>
-      <w:pPr>
-        <w:ind w:left="708"/>
-      </w:pPr>
-    </w:p>
-    <w:p>
-      <w:pPr>
-        <w:ind w:left="708"/>
-      </w:pPr>
-    </w:p>
-    <w:p>
-      <w:pPr>
-        <w:ind w:left="708"/>
-      </w:pPr>
-    </w:p>
-    <w:p>
-      <w:pPr>
-        <w:ind w:left="708"/>
-      </w:pPr>
-    </w:p>
-    <w:p>
-      <w:pPr>
-        <w:ind w:left="708"/>
-      </w:pPr>
-    </w:p>
-    <w:p>
-      <w:pPr>
-        <w:ind w:left="708"/>
-      </w:pPr>
-    </w:p>
-    <w:p>
-      <w:pPr>
-        <w:ind w:left="708"/>
-      </w:pPr>
-    </w:p>
-    <w:p>
-      <w:pPr>
-        <w:ind w:left="708"/>
-      </w:pPr>
-    </w:p>
-    <w:p>
-      <w:pPr>
-        <w:ind w:left="708"/>
-      </w:pPr>
-    </w:p>
-    <w:p>
-      <w:pPr>
-        <w:ind w:left="708"/>
-      </w:pPr>
-    </w:p>
-    <w:p>
-      <w:pPr>
-        <w:ind w:left="708"/>
-      </w:pPr>
-    </w:p>
-    <w:p>
-      <w:pPr>
-        <w:ind w:left="708"/>
-      </w:pPr>
-    </w:p>
-    <w:p>
-      <w:pPr>
-        <w:ind w:left="708"/>
-      </w:pPr>
-    </w:p>
-    <w:p>
-      <w:pPr>
-        <w:ind w:left="708"/>
-      </w:pPr>
-    </w:p>
-    <w:p>
-      <w:pPr>
-        <w:ind w:left="708"/>
-      </w:pPr>
-    </w:p>
-    <w:p>
-      <w:pPr>
-        <w:ind w:left="708"/>
-      </w:pPr>
-    </w:p>
-    <w:p>
-      <w:pPr>
-        <w:ind w:left="708"/>
-      </w:pPr>
-    </w:p>
-    <w:p>
-      <w:pPr>
-        <w:ind w:left="708"/>
-      </w:pPr>
-    </w:p>
-    <w:p>
-      <w:pPr>
-        <w:ind w:left="708"/>
-      </w:pPr>
     </w:p>
     <w:p/>
     <w:p>
@@ -2202,7 +2058,7 @@
 </file>
 
 <file path=customXml/itemProps2.xml><?xml version="1.0" encoding="utf-8"?>
-<ds:datastoreItem xmlns:ds="http://schemas.openxmlformats.org/officeDocument/2006/customXml" ds:itemID="{1AAF939D-DC7F-4333-8575-BF3B7E988430}">
+<ds:datastoreItem xmlns:ds="http://schemas.openxmlformats.org/officeDocument/2006/customXml" ds:itemID="{E17B6312-CA07-4FC1-B517-67AE64AECC41}">
   <ds:schemaRefs>
     <ds:schemaRef ds:uri="http://schemas.openxmlformats.org/officeDocument/2006/bibliography"/>
   </ds:schemaRefs>

</xml_diff>

<commit_message>
ajout nouvelle arborescence au rapport fonctionnel references #1
</commit_message>
<xml_diff>
--- a/iteration_1/ITERATION_1_FONCTIONNEL.docx
+++ b/iteration_1/ITERATION_1_FONCTIONNEL.docx
@@ -321,7 +321,7 @@
         <w:spacing w:after="0" w:before="240" w:line="259" w:lineRule="auto"/>
         <w:ind w:left="0" w:right="0" w:firstLine="0"/>
         <w:contextualSpacing w:val="0"/>
-        <w:jc w:val="left"/>
+        <w:jc w:val="center"/>
         <w:rPr>
           <w:rFonts w:ascii="Calibri" w:cs="Calibri" w:eastAsia="Calibri" w:hAnsi="Calibri"/>
           <w:b w:val="0"/>
@@ -352,6 +352,36 @@
           <w:rtl w:val="0"/>
         </w:rPr>
         <w:t xml:space="preserve">Table des matières</w:t>
+      </w:r>
+    </w:p>
+    <w:p>
+      <w:pPr>
+        <w:keepNext w:val="1"/>
+        <w:keepLines w:val="1"/>
+        <w:widowControl w:val="1"/>
+        <w:pBdr>
+          <w:top w:space="0" w:sz="0" w:val="nil"/>
+          <w:left w:space="0" w:sz="0" w:val="nil"/>
+          <w:bottom w:space="0" w:sz="0" w:val="nil"/>
+          <w:right w:space="0" w:sz="0" w:val="nil"/>
+          <w:between w:space="0" w:sz="0" w:val="nil"/>
+        </w:pBdr>
+        <w:shd w:fill="auto" w:val="clear"/>
+        <w:spacing w:after="0" w:before="240" w:line="259" w:lineRule="auto"/>
+        <w:ind w:left="0" w:right="0" w:firstLine="0"/>
+        <w:contextualSpacing w:val="0"/>
+        <w:jc w:val="center"/>
+        <w:rPr>
+          <w:rFonts w:ascii="Calibri" w:cs="Calibri" w:eastAsia="Calibri" w:hAnsi="Calibri"/>
+          <w:color w:val="366091"/>
+          <w:sz w:val="32"/>
+          <w:szCs w:val="32"/>
+        </w:rPr>
+      </w:pPr>
+      <w:r>
+        <w:rPr>
+          <w:rtl w:val="0"/>
+        </w:rPr>
       </w:r>
     </w:p>
     <w:sdt>
@@ -368,7 +398,7 @@
               <w:tab w:val="right" w:pos="11526.511811023625"/>
             </w:tabs>
             <w:spacing w:before="80" w:line="240" w:lineRule="auto"/>
-            <w:ind w:left="0" w:firstLine="0"/>
+            <w:ind w:left="0" w:firstLine="720"/>
             <w:contextualSpacing w:val="0"/>
             <w:rPr>
               <w:b w:val="1"/>
@@ -422,7 +452,7 @@
               <w:tab w:val="right" w:pos="11526.511811023625"/>
             </w:tabs>
             <w:spacing w:after="80" w:before="200" w:line="240" w:lineRule="auto"/>
-            <w:ind w:left="0" w:firstLine="0"/>
+            <w:ind w:left="0" w:firstLine="720"/>
             <w:contextualSpacing w:val="0"/>
             <w:rPr>
               <w:b w:val="1"/>
@@ -591,19 +621,6 @@
         <w:contextualSpacing w:val="0"/>
         <w:rPr/>
       </w:pPr>
-      <w:bookmarkStart w:colFirst="0" w:colLast="0" w:name="_gjdgxs" w:id="1"/>
-      <w:bookmarkEnd w:id="1"/>
-      <w:r>
-        <w:rPr>
-          <w:rtl w:val="0"/>
-        </w:rPr>
-      </w:r>
-    </w:p>
-    <w:p>
-      <w:pPr>
-        <w:contextualSpacing w:val="0"/>
-        <w:rPr/>
-      </w:pPr>
       <w:r>
         <w:rPr>
           <w:rtl w:val="0"/>
@@ -621,8 +638,8 @@
         <w:contextualSpacing w:val="0"/>
         <w:rPr/>
       </w:pPr>
-      <w:bookmarkStart w:colFirst="0" w:colLast="0" w:name="_yobi1gvfy1pd" w:id="2"/>
-      <w:bookmarkEnd w:id="2"/>
+      <w:bookmarkStart w:colFirst="0" w:colLast="0" w:name="_yobi1gvfy1pd" w:id="1"/>
+      <w:bookmarkEnd w:id="1"/>
       <w:r>
         <w:rPr>
           <w:rtl w:val="0"/>
@@ -636,29 +653,17 @@
         <w:rPr/>
       </w:pPr>
       <w:r>
-        <w:rPr>
-          <w:rtl w:val="0"/>
-        </w:rPr>
-      </w:r>
-      <w:r>
+        <w:rPr/>
         <w:drawing>
-          <wp:anchor allowOverlap="1" behindDoc="0" distB="0" distT="0" distL="0" distR="0" hidden="0" layoutInCell="1" locked="0" relativeHeight="0" simplePos="0">
-            <wp:simplePos x="0" y="0"/>
-            <wp:positionH relativeFrom="margin">
-              <wp:posOffset>1049724</wp:posOffset>
-            </wp:positionH>
-            <wp:positionV relativeFrom="paragraph">
-              <wp:posOffset>35560</wp:posOffset>
-            </wp:positionV>
-            <wp:extent cx="5217021" cy="4099560"/>
+          <wp:inline distB="114300" distT="114300" distL="114300" distR="114300">
+            <wp:extent cx="7322185" cy="4279900"/>
             <wp:effectExtent b="0" l="0" r="0" t="0"/>
-            <wp:wrapSquare wrapText="bothSides" distB="0" distT="0" distL="0" distR="0"/>
-            <wp:docPr id="1" name="image3.png"/>
+            <wp:docPr id="1" name="image2.png"/>
             <a:graphic>
               <a:graphicData uri="http://schemas.openxmlformats.org/drawingml/2006/picture">
                 <pic:pic>
                   <pic:nvPicPr>
-                    <pic:cNvPr id="0" name="image3.png"/>
+                    <pic:cNvPr id="0" name="image2.png"/>
                     <pic:cNvPicPr preferRelativeResize="0"/>
                   </pic:nvPicPr>
                   <pic:blipFill>
@@ -671,7 +676,7 @@
                   <pic:spPr>
                     <a:xfrm>
                       <a:off x="0" y="0"/>
-                      <a:ext cx="5217021" cy="4099560"/>
+                      <a:ext cx="7322185" cy="4279900"/>
                     </a:xfrm>
                     <a:prstGeom prst="rect"/>
                     <a:ln/>
@@ -679,8 +684,13 @@
                 </pic:pic>
               </a:graphicData>
             </a:graphic>
-          </wp:anchor>
+          </wp:inline>
         </w:drawing>
+      </w:r>
+      <w:r>
+        <w:rPr>
+          <w:rtl w:val="0"/>
+        </w:rPr>
       </w:r>
     </w:p>
     <w:p>

</xml_diff>

<commit_message>
modification arborescence + mise à jour rapport fonctionnel references #1
</commit_message>
<xml_diff>
--- a/iteration_1/ITERATION_1_FONCTIONNEL.docx
+++ b/iteration_1/ITERATION_1_FONCTIONNEL.docx
@@ -29,12 +29,12 @@
             <wp:extent cx="7528560" cy="10873740"/>
             <wp:effectExtent b="0" l="0" r="0" t="0"/>
             <wp:wrapSquare wrapText="bothSides" distB="0" distT="0" distL="0" distR="0"/>
-            <wp:docPr id="2" name="image5.jpg"/>
+            <wp:docPr id="1" name="image4.jpg"/>
             <a:graphic>
               <a:graphicData uri="http://schemas.openxmlformats.org/drawingml/2006/picture">
                 <pic:pic>
                   <pic:nvPicPr>
-                    <pic:cNvPr id="0" name="image5.jpg"/>
+                    <pic:cNvPr id="0" name="image4.jpg"/>
                     <pic:cNvPicPr preferRelativeResize="0"/>
                   </pic:nvPicPr>
                   <pic:blipFill>
@@ -656,14 +656,14 @@
         <w:rPr/>
         <w:drawing>
           <wp:inline distB="114300" distT="114300" distL="114300" distR="114300">
-            <wp:extent cx="7322185" cy="4279900"/>
+            <wp:extent cx="7248525" cy="5591175"/>
             <wp:effectExtent b="0" l="0" r="0" t="0"/>
-            <wp:docPr id="1" name="image2.png"/>
+            <wp:docPr id="2" name="image5.png"/>
             <a:graphic>
               <a:graphicData uri="http://schemas.openxmlformats.org/drawingml/2006/picture">
                 <pic:pic>
                   <pic:nvPicPr>
-                    <pic:cNvPr id="0" name="image2.png"/>
+                    <pic:cNvPr id="0" name="image5.png"/>
                     <pic:cNvPicPr preferRelativeResize="0"/>
                   </pic:nvPicPr>
                   <pic:blipFill>
@@ -676,7 +676,7 @@
                   <pic:spPr>
                     <a:xfrm>
                       <a:off x="0" y="0"/>
-                      <a:ext cx="7322185" cy="4279900"/>
+                      <a:ext cx="7248525" cy="5591175"/>
                     </a:xfrm>
                     <a:prstGeom prst="rect"/>
                     <a:ln/>

</xml_diff>